<commit_message>
actualizado el informe con el hash
</commit_message>
<xml_diff>
--- a/entregas/practica 1/prac1.docx
+++ b/entregas/practica 1/prac1.docx
@@ -504,9 +504,9 @@
               <w:noProof/>
             </w:rPr>
             <w:drawing>
-              <wp:inline distT="0" distB="0" distL="0" distR="0" wp14:anchorId="5336C1F3" wp14:editId="3B18727F">
-                <wp:extent cx="4932001" cy="3508193"/>
-                <wp:effectExtent l="0" t="0" r="2540" b="0"/>
+              <wp:inline distT="0" distB="0" distL="0" distR="0" wp14:anchorId="5336C1F3" wp14:editId="65846FDA">
+                <wp:extent cx="4646870" cy="3305375"/>
+                <wp:effectExtent l="0" t="0" r="1905" b="0"/>
                 <wp:docPr id="1" name="Imagen 1"/>
                 <wp:cNvGraphicFramePr>
                   <a:graphicFrameLocks xmlns:a="http://schemas.openxmlformats.org/drawingml/2006/main" noChangeAspect="1"/>
@@ -527,7 +527,7 @@
                       <pic:spPr>
                         <a:xfrm>
                           <a:off x="0" y="0"/>
-                          <a:ext cx="4943961" cy="3516700"/>
+                          <a:ext cx="4660302" cy="3314929"/>
                         </a:xfrm>
                         <a:prstGeom prst="rect">
                           <a:avLst/>
@@ -707,10 +707,41 @@
         <w:jc w:val="both"/>
       </w:pPr>
       <w:r>
-        <w:t>Repositorio: https://www.github.com/iTiago98/grupo-k/</w:t>
+        <w:rPr>
+          <w:b/>
+          <w:u w:val="single"/>
+        </w:rPr>
+        <w:t>Repositorio:</w:t>
       </w:r>
+      <w:r>
+        <w:t xml:space="preserve"> </w:t>
+      </w:r>
+      <w:hyperlink r:id="rId7" w:history="1">
+        <w:r>
+          <w:rPr>
+            <w:rStyle w:val="Hipervnculo"/>
+          </w:rPr>
+          <w:t>https://www.github.com/iTiago98/grupo-k/</w:t>
+        </w:r>
+      </w:hyperlink>
+    </w:p>
+    <w:p>
+      <w:pPr>
+        <w:ind w:left="360"/>
+        <w:jc w:val="both"/>
+      </w:pPr>
       <w:bookmarkStart w:id="0" w:name="_GoBack"/>
+      <w:r>
+        <w:rPr>
+          <w:b/>
+          <w:u w:val="single"/>
+        </w:rPr>
+        <w:t>Hash:</w:t>
+      </w:r>
       <w:bookmarkEnd w:id="0"/>
+      <w:r>
+        <w:t xml:space="preserve"> 7cdf66360714…</w:t>
+      </w:r>
     </w:p>
     <w:sectPr>
       <w:pgSz w:w="11906" w:h="16838"/>
@@ -1502,6 +1533,29 @@
       <w:contextualSpacing/>
     </w:pPr>
   </w:style>
+  <w:style w:type="character" w:styleId="Hipervnculo">
+    <w:name w:val="Hyperlink"/>
+    <w:basedOn w:val="Fuentedeprrafopredeter"/>
+    <w:uiPriority w:val="99"/>
+    <w:unhideWhenUsed/>
+    <w:rsid w:val="0068754D"/>
+    <w:rPr>
+      <w:color w:val="0563C1" w:themeColor="hyperlink"/>
+      <w:u w:val="single"/>
+    </w:rPr>
+  </w:style>
+  <w:style w:type="character" w:styleId="Mencinsinresolver">
+    <w:name w:val="Unresolved Mention"/>
+    <w:basedOn w:val="Fuentedeprrafopredeter"/>
+    <w:uiPriority w:val="99"/>
+    <w:semiHidden/>
+    <w:unhideWhenUsed/>
+    <w:rsid w:val="0068754D"/>
+    <w:rPr>
+      <w:color w:val="605E5C"/>
+      <w:shd w:val="clear" w:color="auto" w:fill="E1DFDD"/>
+    </w:rPr>
+  </w:style>
 </w:styles>
 </file>
 

</xml_diff>